<commit_message>
For Bug 59522 Update en-US
Change page layout according to regional settings
</commit_message>
<xml_diff>
--- a/new/en-US/new.docx
+++ b/new/en-US/new.docx
@@ -8,9 +8,9 @@
     </w:p>
     <w:sectPr>
       <w:type w:val="nextPage"/>
-      <w:pgSz w:w="11906" w:h="16838"/>
-      <w:pgMar w:top="1134" w:right="850" w:bottom="1134" w:left="1701" w:gutter="0" w:header="709" w:footer="709"/>
-      <w:cols w:space="708"/>
+      <w:pgSz w:w="12240" w:h="15840"/>
+      <w:pgMar w:top="1440" w:right="1440" w:bottom="1440" w:left="1440" w:header="720" w:footer="720" w:gutter="0"/>
+      <w:cols w:space="720"/>
       <w:docGrid w:linePitch="360"/>
     </w:sectPr>
   </w:body>

</xml_diff>